<commit_message>
Updated Poster based on feedback
</commit_message>
<xml_diff>
--- a/WiredArticles/noelcket/NASA University Student Launch Initiative.docx
+++ b/WiredArticles/noelcket/NASA University Student Launch Initiative.docx
@@ -70,41 +70,30 @@
     <w:p>
       <w:r>
         <w:tab/>
-        <w:t xml:space="preserve">If I were to rate this project on a scale from one </w:t>
-      </w:r>
-      <w:proofErr w:type="gramStart"/>
-      <w:r>
-        <w:t>to ten I</w:t>
-      </w:r>
-      <w:proofErr w:type="gramEnd"/>
-      <w:r>
-        <w:t xml:space="preserve"> would give it an eight out of ten. I chose this ratting for several reasons. Firstly, I chose to rate this project higher than average because I think it’s really freaking cool. However, this project also seemed that it may be trying to pack to many feature into too little time. Generally, it seemed this project suffered a bit from integration issues when it came to </w:t>
+        <w:t xml:space="preserve">If I were to rate this project on a scale from one to ten I would give it an eight out of ten. I chose this ratting for several reasons. Firstly, I chose to rate this project higher than average because I think it’s really freaking cool. However, this project also seemed that it may be trying to pack to many feature into too little time. Generally, it seemed this project suffered a bit from integration issues when it came to </w:t>
       </w:r>
       <w:r>
         <w:lastRenderedPageBreak/>
-        <w:t>putting everything together. However it should be said that though this tea</w:t>
+        <w:t>putting everything together. However it should be said that though this team has some issues they did better than any other rookie team at this particular challenge.</w:t>
+      </w:r>
+    </w:p>
+    <w:p>
+      <w:r>
+        <w:t>Interview With: Kevin Turkington.</w:t>
+      </w:r>
+    </w:p>
+    <w:p>
+      <w:r>
+        <w:t>Article By: Thomas Noelcke</w:t>
+      </w:r>
+      <w:r>
+        <w:t xml:space="preserve"> </w:t>
+      </w:r>
+      <w:r>
+        <w:t>.</w:t>
       </w:r>
       <w:bookmarkStart w:id="0" w:name="_GoBack"/>
       <w:bookmarkEnd w:id="0"/>
-      <w:r>
-        <w:t>m has some issues they did better than any other rookie team at this particular challenge.</w:t>
-      </w:r>
-    </w:p>
-    <w:p>
-      <w:r>
-        <w:tab/>
-      </w:r>
-    </w:p>
-    <w:p>
-      <w:r>
-        <w:tab/>
-      </w:r>
-    </w:p>
-    <w:p/>
-    <w:p>
-      <w:r>
-        <w:t xml:space="preserve">Stake Holders: USLI Team </w:t>
-      </w:r>
     </w:p>
     <w:p/>
     <w:p/>

</xml_diff>